<commit_message>
finished testing, adding readme, design doc
</commit_message>
<xml_diff>
--- a/design_doc/database_design.docx
+++ b/design_doc/database_design.docx
@@ -1953,36 +1953,20 @@
         <w:rPr>
           <w:sz w:val="21"/>
         </w:rPr>
-        <w:t>) constraint. This is to ensure that when someone hits the /events/&lt;id&gt;/</w:t>
-      </w:r>
-      <w:proofErr w:type="gramStart"/>
-      <w:r>
-        <w:rPr>
-          <w:sz w:val="21"/>
-        </w:rPr>
-        <w:t>attendees</w:t>
-      </w:r>
-      <w:proofErr w:type="gramEnd"/>
-      <w:r>
-        <w:rPr>
-          <w:sz w:val="21"/>
-        </w:rPr>
-        <w:t xml:space="preserve"> endpoint</w:t>
-      </w:r>
-      <w:r>
-        <w:rPr>
-          <w:sz w:val="21"/>
-        </w:rPr>
-        <w:t xml:space="preserve"> for a POST </w:t>
-      </w:r>
-      <w:proofErr w:type="spellStart"/>
-      <w:r>
-        <w:rPr>
-          <w:sz w:val="21"/>
-        </w:rPr>
-        <w:t>requqest</w:t>
-      </w:r>
-      <w:proofErr w:type="spellEnd"/>
+        <w:t>) constraint. This is to ensure that when someone hits the /events/&lt;id&gt;/attendees endpoint</w:t>
+      </w:r>
+      <w:r>
+        <w:rPr>
+          <w:sz w:val="21"/>
+        </w:rPr>
+        <w:t xml:space="preserve"> for a POST req</w:t>
+      </w:r>
+      <w:r>
+        <w:rPr>
+          <w:sz w:val="21"/>
+        </w:rPr>
+        <w:t>uest</w:t>
+      </w:r>
       <w:r>
         <w:rPr>
           <w:sz w:val="21"/>
@@ -2010,34 +1994,33 @@
         <w:lastRenderedPageBreak/>
         <w:t xml:space="preserve">mapping into the </w:t>
       </w:r>
-      <w:proofErr w:type="spellStart"/>
-      <w:r>
-        <w:rPr>
-          <w:sz w:val="21"/>
-        </w:rPr>
-        <w:t>userEvents</w:t>
-      </w:r>
-      <w:proofErr w:type="spellEnd"/>
-      <w:r>
-        <w:rPr>
-          <w:sz w:val="21"/>
-        </w:rPr>
-        <w:t xml:space="preserve"> table. This constraint was added because I did not have enough time to implement a proper primary-foreign key relationship between the three tables, so in order to reach a compromise, I added the Unique constraint which works for the purposes of the endpoints required.</w:t>
-      </w:r>
-      <w:r>
-        <w:rPr>
-          <w:sz w:val="21"/>
-        </w:rPr>
-        <w:t xml:space="preserve"> This is an improvement that needs to be made for a future release</w:t>
-      </w:r>
-      <w:r>
-        <w:rPr>
-          <w:sz w:val="21"/>
-        </w:rPr>
-        <w:t xml:space="preserve"> of the API.</w:t>
-      </w:r>
       <w:bookmarkStart w:id="0" w:name="_GoBack"/>
       <w:bookmarkEnd w:id="0"/>
+      <w:r>
+        <w:rPr>
+          <w:sz w:val="21"/>
+        </w:rPr>
+        <w:t>table. This constraint was added because I did not have enough time to implement a proper primary-foreign key relationship between the three tables, so in order to reach a compromise, I added the Unique constraint which works for the purposes of the endpoints required.</w:t>
+      </w:r>
+      <w:r>
+        <w:rPr>
+          <w:sz w:val="21"/>
+        </w:rPr>
+        <w:t xml:space="preserve"> This is an improvement that needs to be made for a future release</w:t>
+      </w:r>
+      <w:r>
+        <w:rPr>
+          <w:sz w:val="21"/>
+        </w:rPr>
+        <w:t xml:space="preserve"> of the API.</w:t>
+      </w:r>
+    </w:p>
+    <w:p>
+      <w:pPr>
+        <w:rPr>
+          <w:sz w:val="21"/>
+        </w:rPr>
+      </w:pPr>
     </w:p>
     <w:p>
       <w:pPr>

</xml_diff>